<commit_message>
Konkusion.docx små rettelser, som der skal rettes til :)
</commit_message>
<xml_diff>
--- a/Rapport/Konkusion.docx
+++ b/Rapport/Konkusion.docx
@@ -6,13 +6,31 @@
       <w:pPr>
         <w:pStyle w:val="Heading1"/>
       </w:pPr>
+      <w:commentRangeStart w:id="0"/>
       <w:r>
         <w:t>Konklusion</w:t>
+      </w:r>
+      <w:commentRangeEnd w:id="0"/>
+      <w:r>
+        <w:rPr>
+          <w:rStyle w:val="CommentReference"/>
+          <w:rFonts w:asciiTheme="minorHAnsi" w:eastAsiaTheme="minorHAnsi" w:hAnsiTheme="minorHAnsi" w:cstheme="minorBidi"/>
+          <w:color w:val="auto"/>
+        </w:rPr>
+        <w:commentReference w:id="0"/>
       </w:r>
     </w:p>
     <w:p>
       <w:r>
-        <w:t>Formålet med projektet var at udvikle et program, der kunne hjælpe folk med at handle i så billigt som muligt. Visionen med produktet var at hjælpe den fattige studerende, med at lave en indkøbsliste og kunne finde det billigste sted at handle.</w:t>
+        <w:t xml:space="preserve">Formålet med projektet var at udvikle et program, der kunne hjælpe folk med at handle </w:t>
+      </w:r>
+      <w:del w:id="1" w:author="Anders Meidahl" w:date="2016-05-18T16:14:00Z">
+        <w:r>
+          <w:delText xml:space="preserve">i </w:delText>
+        </w:r>
+      </w:del>
+      <w:r>
+        <w:t>så billigt som muligt. Visionen med produktet var at hjælpe den fattige studerende, med at lave en indkøbsliste og kunne finde det billigste sted at handle.</w:t>
       </w:r>
     </w:p>
     <w:p>
@@ -26,24 +44,36 @@
         <w:t xml:space="preserve"> </w:t>
       </w:r>
       <w:r>
-        <w:t>der kan håndtere problemet med at finde det billigste sted at handle. Produktet består af to computer applikationer, en administr</w:t>
-      </w:r>
-      <w:bookmarkStart w:id="0" w:name="_GoBack"/>
-      <w:bookmarkEnd w:id="0"/>
-      <w:r>
-        <w:t xml:space="preserve">ativ applikation og en forbruger applikation. </w:t>
-      </w:r>
-      <w:r>
-        <w:t>Forbrugeren kan søge efter produkter, og s</w:t>
-      </w:r>
-      <w:r>
-        <w:t>e hvilke forretninger der har produktet</w:t>
-      </w:r>
-      <w:r>
-        <w:t xml:space="preserve">. Derudover kan brugeren lave en indkøbsliste, og få den generet så Pristjek220 regner ud hvor det er billigst at handle. </w:t>
-      </w:r>
-      <w:r>
-        <w:t>Der er blevet implementeret så man kan sende sin indkøbsliste til sin mail. På den måde kan man få den printet ud eller åbnet på sin smartphone.</w:t>
+        <w:t>der kan håndtere problemet med at finde det billigste sted at handle. Produktet består af to computer</w:t>
+      </w:r>
+      <w:del w:id="2" w:author="Anders Meidahl" w:date="2016-05-18T16:25:00Z">
+        <w:r>
+          <w:delText xml:space="preserve"> </w:delText>
+        </w:r>
+      </w:del>
+      <w:r>
+        <w:t>applikationer, en administrativ</w:t>
+      </w:r>
+      <w:del w:id="3" w:author="Anders Meidahl" w:date="2016-05-18T16:25:00Z">
+        <w:r>
+          <w:delText xml:space="preserve"> </w:delText>
+        </w:r>
+      </w:del>
+      <w:r>
+        <w:t>applikation og en forbruger</w:t>
+      </w:r>
+      <w:del w:id="4" w:author="Anders Meidahl" w:date="2016-05-18T16:25:00Z">
+        <w:r>
+          <w:delText xml:space="preserve"> </w:delText>
+        </w:r>
+      </w:del>
+      <w:r>
+        <w:t>applikation. Forbrugeren kan søge efter produkter, og se hvilke forretninger der har produktet. Derudover kan brugeren lave en indkøbsliste, og få den generet så Pristjek220 regner ud hvor det er billigst at handle. Der er blevet implementeret så man kan sende sin indkøbsliste til</w:t>
+      </w:r>
+      <w:bookmarkStart w:id="5" w:name="_GoBack"/>
+      <w:bookmarkEnd w:id="5"/>
+      <w:r>
+        <w:t xml:space="preserve"> sin mail. På den måde kan man få den printet ud eller åbnet på sin smartphone.</w:t>
       </w:r>
     </w:p>
     <w:p>
@@ -62,7 +92,23 @@
         <w:t xml:space="preserve"> har tilføjet</w:t>
       </w:r>
       <w:r>
-        <w:t>. Forbruger applikationen kan ikke tilføje noget til information til databasen, kun læse fra den.</w:t>
+        <w:t>. Forbruger</w:t>
+      </w:r>
+      <w:del w:id="6" w:author="Anders Meidahl" w:date="2016-05-18T16:24:00Z">
+        <w:r>
+          <w:delText xml:space="preserve"> </w:delText>
+        </w:r>
+      </w:del>
+      <w:r>
+        <w:t xml:space="preserve">applikationen kan ikke tilføje </w:t>
+      </w:r>
+      <w:del w:id="7" w:author="Anders Meidahl" w:date="2016-05-18T16:17:00Z">
+        <w:r>
+          <w:delText xml:space="preserve">noget til </w:delText>
+        </w:r>
+      </w:del>
+      <w:r>
+        <w:t>information til databasen, kun læse fra den.</w:t>
       </w:r>
     </w:p>
     <w:p>
@@ -76,7 +122,23 @@
         <w:t>, der blev sat i starten af projektet. Produktet kan godt komme på marked, i den tilstand som den er i nu. Men Pristjek220 ville være en bedre oplevelse for brugeren eller forretnings manageren, hvis produktet får flere funktionaliteter som der er beskrevet i fremtidigt arbejde</w:t>
       </w:r>
       <w:r>
-        <w:t>.  Pristjek220 har potentialet for at blive et salgsbart produkt.</w:t>
+        <w:t xml:space="preserve">.  Pristjek220 har potentialet </w:t>
+      </w:r>
+      <w:del w:id="8" w:author="Anders Meidahl" w:date="2016-05-18T16:31:00Z">
+        <w:r>
+          <w:delText xml:space="preserve">for </w:delText>
+        </w:r>
+      </w:del>
+      <w:ins w:id="9" w:author="Anders Meidahl" w:date="2016-05-18T16:31:00Z">
+        <w:r>
+          <w:t>til</w:t>
+        </w:r>
+        <w:r>
+          <w:t xml:space="preserve"> </w:t>
+        </w:r>
+      </w:ins>
+      <w:r>
+        <w:t>at blive et salgsbart produkt.</w:t>
       </w:r>
     </w:p>
     <w:p/>
@@ -88,6 +150,49 @@
     </w:sectPr>
   </w:body>
 </w:document>
+</file>
+
+<file path=word/comments.xml><?xml version="1.0" encoding="utf-8"?>
+<w:comments xmlns:wpc="http://schemas.microsoft.com/office/word/2010/wordprocessingCanvas" xmlns:mc="http://schemas.openxmlformats.org/markup-compatibility/2006" xmlns:o="urn:schemas-microsoft-com:office:office" xmlns:r="http://schemas.openxmlformats.org/officeDocument/2006/relationships" xmlns:m="http://schemas.openxmlformats.org/officeDocument/2006/math" xmlns:v="urn:schemas-microsoft-com:vml" xmlns:wp14="http://schemas.microsoft.com/office/word/2010/wordprocessingDrawing" xmlns:wp="http://schemas.openxmlformats.org/drawingml/2006/wordprocessingDrawing" xmlns:w10="urn:schemas-microsoft-com:office:word" xmlns:w="http://schemas.openxmlformats.org/wordprocessingml/2006/main" xmlns:w14="http://schemas.microsoft.com/office/word/2010/wordml" xmlns:w15="http://schemas.microsoft.com/office/word/2012/wordml" xmlns:wpg="http://schemas.microsoft.com/office/word/2010/wordprocessingGroup" xmlns:wpi="http://schemas.microsoft.com/office/word/2010/wordprocessingInk" xmlns:wne="http://schemas.microsoft.com/office/word/2006/wordml" xmlns:wps="http://schemas.microsoft.com/office/word/2010/wordprocessingShape" mc:Ignorable="w14 w15 wp14">
+  <w:comment w:id="0" w:author="Anders Meidahl" w:date="2016-05-18T16:31:00Z" w:initials="AM">
+    <w:p>
+      <w:pPr>
+        <w:pStyle w:val="CommentText"/>
+      </w:pPr>
+      <w:r>
+        <w:rPr>
+          <w:rStyle w:val="CommentReference"/>
+        </w:rPr>
+        <w:annotationRef/>
+      </w:r>
+      <w:r>
+        <w:t xml:space="preserve">Mere kød og </w:t>
+      </w:r>
+      <w:proofErr w:type="spellStart"/>
+      <w:r>
+        <w:t>evt</w:t>
+      </w:r>
+      <w:proofErr w:type="spellEnd"/>
+      <w:r>
+        <w:t xml:space="preserve"> noget med vores brugerundersøgelse</w:t>
+      </w:r>
+    </w:p>
+  </w:comment>
+</w:comments>
+</file>
+
+<file path=word/commentsExtended.xml><?xml version="1.0" encoding="utf-8"?>
+<w15:commentsEx xmlns:wpc="http://schemas.microsoft.com/office/word/2010/wordprocessingCanvas" xmlns:mc="http://schemas.openxmlformats.org/markup-compatibility/2006" xmlns:o="urn:schemas-microsoft-com:office:office" xmlns:r="http://schemas.openxmlformats.org/officeDocument/2006/relationships" xmlns:m="http://schemas.openxmlformats.org/officeDocument/2006/math" xmlns:v="urn:schemas-microsoft-com:vml" xmlns:wp14="http://schemas.microsoft.com/office/word/2010/wordprocessingDrawing" xmlns:wp="http://schemas.openxmlformats.org/drawingml/2006/wordprocessingDrawing" xmlns:w10="urn:schemas-microsoft-com:office:word" xmlns:w="http://schemas.openxmlformats.org/wordprocessingml/2006/main" xmlns:w14="http://schemas.microsoft.com/office/word/2010/wordml" xmlns:w15="http://schemas.microsoft.com/office/word/2012/wordml" xmlns:wpg="http://schemas.microsoft.com/office/word/2010/wordprocessingGroup" xmlns:wpi="http://schemas.microsoft.com/office/word/2010/wordprocessingInk" xmlns:wne="http://schemas.microsoft.com/office/word/2006/wordml" xmlns:wps="http://schemas.microsoft.com/office/word/2010/wordprocessingShape" mc:Ignorable="w14 w15 wp14">
+  <w15:commentEx w15:paraId="17EA00E5" w15:done="0"/>
+</w15:commentsEx>
+</file>
+
+<file path=word/people.xml><?xml version="1.0" encoding="utf-8"?>
+<w15:people xmlns:wpc="http://schemas.microsoft.com/office/word/2010/wordprocessingCanvas" xmlns:mc="http://schemas.openxmlformats.org/markup-compatibility/2006" xmlns:o="urn:schemas-microsoft-com:office:office" xmlns:r="http://schemas.openxmlformats.org/officeDocument/2006/relationships" xmlns:m="http://schemas.openxmlformats.org/officeDocument/2006/math" xmlns:v="urn:schemas-microsoft-com:vml" xmlns:wp14="http://schemas.microsoft.com/office/word/2010/wordprocessingDrawing" xmlns:wp="http://schemas.openxmlformats.org/drawingml/2006/wordprocessingDrawing" xmlns:w10="urn:schemas-microsoft-com:office:word" xmlns:w="http://schemas.openxmlformats.org/wordprocessingml/2006/main" xmlns:w14="http://schemas.microsoft.com/office/word/2010/wordml" xmlns:w15="http://schemas.microsoft.com/office/word/2012/wordml" xmlns:wpg="http://schemas.microsoft.com/office/word/2010/wordprocessingGroup" xmlns:wpi="http://schemas.microsoft.com/office/word/2010/wordprocessingInk" xmlns:wne="http://schemas.microsoft.com/office/word/2006/wordml" xmlns:wps="http://schemas.microsoft.com/office/word/2010/wordprocessingShape" mc:Ignorable="w14 w15 wp14">
+  <w15:person w15:author="Anders Meidahl">
+    <w15:presenceInfo w15:providerId="Windows Live" w15:userId="8659d8fb926deb7e"/>
+  </w15:person>
+</w15:people>
 </file>
 
 <file path=word/styles.xml><?xml version="1.0" encoding="utf-8"?>
@@ -545,6 +650,104 @@
       <w:szCs w:val="32"/>
     </w:rPr>
   </w:style>
+  <w:style w:type="character" w:styleId="CommentReference">
+    <w:name w:val="annotation reference"/>
+    <w:basedOn w:val="DefaultParagraphFont"/>
+    <w:uiPriority w:val="99"/>
+    <w:semiHidden/>
+    <w:unhideWhenUsed/>
+    <w:rsid w:val="00C46598"/>
+    <w:rPr>
+      <w:sz w:val="16"/>
+      <w:szCs w:val="16"/>
+    </w:rPr>
+  </w:style>
+  <w:style w:type="paragraph" w:styleId="CommentText">
+    <w:name w:val="annotation text"/>
+    <w:basedOn w:val="Normal"/>
+    <w:link w:val="CommentTextChar"/>
+    <w:uiPriority w:val="99"/>
+    <w:semiHidden/>
+    <w:unhideWhenUsed/>
+    <w:rsid w:val="00C46598"/>
+    <w:pPr>
+      <w:spacing w:line="240" w:lineRule="auto"/>
+    </w:pPr>
+    <w:rPr>
+      <w:sz w:val="20"/>
+      <w:szCs w:val="20"/>
+    </w:rPr>
+  </w:style>
+  <w:style w:type="character" w:customStyle="1" w:styleId="CommentTextChar">
+    <w:name w:val="Comment Text Char"/>
+    <w:basedOn w:val="DefaultParagraphFont"/>
+    <w:link w:val="CommentText"/>
+    <w:uiPriority w:val="99"/>
+    <w:semiHidden/>
+    <w:rsid w:val="00C46598"/>
+    <w:rPr>
+      <w:sz w:val="20"/>
+      <w:szCs w:val="20"/>
+    </w:rPr>
+  </w:style>
+  <w:style w:type="paragraph" w:styleId="CommentSubject">
+    <w:name w:val="annotation subject"/>
+    <w:basedOn w:val="CommentText"/>
+    <w:next w:val="CommentText"/>
+    <w:link w:val="CommentSubjectChar"/>
+    <w:uiPriority w:val="99"/>
+    <w:semiHidden/>
+    <w:unhideWhenUsed/>
+    <w:rsid w:val="00C46598"/>
+    <w:rPr>
+      <w:b/>
+      <w:bCs/>
+    </w:rPr>
+  </w:style>
+  <w:style w:type="character" w:customStyle="1" w:styleId="CommentSubjectChar">
+    <w:name w:val="Comment Subject Char"/>
+    <w:basedOn w:val="CommentTextChar"/>
+    <w:link w:val="CommentSubject"/>
+    <w:uiPriority w:val="99"/>
+    <w:semiHidden/>
+    <w:rsid w:val="00C46598"/>
+    <w:rPr>
+      <w:b/>
+      <w:bCs/>
+      <w:sz w:val="20"/>
+      <w:szCs w:val="20"/>
+    </w:rPr>
+  </w:style>
+  <w:style w:type="paragraph" w:styleId="BalloonText">
+    <w:name w:val="Balloon Text"/>
+    <w:basedOn w:val="Normal"/>
+    <w:link w:val="BalloonTextChar"/>
+    <w:uiPriority w:val="99"/>
+    <w:semiHidden/>
+    <w:unhideWhenUsed/>
+    <w:rsid w:val="00C46598"/>
+    <w:pPr>
+      <w:spacing w:after="0" w:line="240" w:lineRule="auto"/>
+    </w:pPr>
+    <w:rPr>
+      <w:rFonts w:ascii="Segoe UI" w:hAnsi="Segoe UI" w:cs="Segoe UI"/>
+      <w:sz w:val="18"/>
+      <w:szCs w:val="18"/>
+    </w:rPr>
+  </w:style>
+  <w:style w:type="character" w:customStyle="1" w:styleId="BalloonTextChar">
+    <w:name w:val="Balloon Text Char"/>
+    <w:basedOn w:val="DefaultParagraphFont"/>
+    <w:link w:val="BalloonText"/>
+    <w:uiPriority w:val="99"/>
+    <w:semiHidden/>
+    <w:rsid w:val="00C46598"/>
+    <w:rPr>
+      <w:rFonts w:ascii="Segoe UI" w:hAnsi="Segoe UI" w:cs="Segoe UI"/>
+      <w:sz w:val="18"/>
+      <w:szCs w:val="18"/>
+    </w:rPr>
+  </w:style>
 </w:styles>
 </file>
 

</xml_diff>

<commit_message>
Tilføjet nogle rettelser til Konkusion.docx
</commit_message>
<xml_diff>
--- a/Rapport/Konkusion.docx
+++ b/Rapport/Konkusion.docx
@@ -30,7 +30,23 @@
         </w:r>
       </w:del>
       <w:r>
-        <w:t>så billigt som muligt. Visionen med produktet var at hjælpe den fattige studerende, med at lave en indkøbsliste og kunne finde det billigste sted at handle.</w:t>
+        <w:t>så billigt som muligt. Visionen med produktet var at hjælpe den fattige studerende, med at lave en indkøbsliste og kunne finde de</w:t>
+      </w:r>
+      <w:del w:id="2" w:author="Nicklas Nielsen" w:date="2016-05-19T13:03:00Z">
+        <w:r>
+          <w:delText>t</w:delText>
+        </w:r>
+      </w:del>
+      <w:r>
+        <w:t xml:space="preserve"> billigste sted</w:t>
+      </w:r>
+      <w:ins w:id="3" w:author="Nicklas Nielsen" w:date="2016-05-19T13:03:00Z">
+        <w:r>
+          <w:t>er</w:t>
+        </w:r>
+      </w:ins>
+      <w:r>
+        <w:t xml:space="preserve"> at handle.</w:t>
       </w:r>
     </w:p>
     <w:p>
@@ -46,7 +62,7 @@
       <w:r>
         <w:t>der kan håndtere problemet med at finde det billigste sted at handle. Produktet består af to computer</w:t>
       </w:r>
-      <w:del w:id="2" w:author="Anders Meidahl" w:date="2016-05-18T16:25:00Z">
+      <w:del w:id="4" w:author="Anders Meidahl" w:date="2016-05-18T16:25:00Z">
         <w:r>
           <w:delText xml:space="preserve"> </w:delText>
         </w:r>
@@ -54,7 +70,7 @@
       <w:r>
         <w:t>applikationer, en administrativ</w:t>
       </w:r>
-      <w:del w:id="3" w:author="Anders Meidahl" w:date="2016-05-18T16:25:00Z">
+      <w:del w:id="5" w:author="Anders Meidahl" w:date="2016-05-18T16:25:00Z">
         <w:r>
           <w:delText xml:space="preserve"> </w:delText>
         </w:r>
@@ -62,28 +78,80 @@
       <w:r>
         <w:t>applikation og en forbruger</w:t>
       </w:r>
-      <w:del w:id="4" w:author="Anders Meidahl" w:date="2016-05-18T16:25:00Z">
+      <w:del w:id="6" w:author="Anders Meidahl" w:date="2016-05-18T16:25:00Z">
         <w:r>
           <w:delText xml:space="preserve"> </w:delText>
         </w:r>
       </w:del>
       <w:r>
-        <w:t>applikation. Forbrugeren kan søge efter produkter, og se hvilke forretninger der har produktet. Derudover kan brugeren lave en indkøbsliste, og få den generet så Pristjek220 regner ud hvor det er billigst at handle. Der er blevet implementeret så man kan sende sin indkøbsliste til</w:t>
-      </w:r>
-      <w:bookmarkStart w:id="5" w:name="_GoBack"/>
-      <w:bookmarkEnd w:id="5"/>
-      <w:r>
-        <w:t xml:space="preserve"> sin mail. På den måde kan man få den printet ud eller åbnet på sin smartphone.</w:t>
+        <w:t xml:space="preserve">applikation. Forbrugeren kan søge efter produkter, og se hvilke forretninger der har produktet. Derudover kan </w:t>
+      </w:r>
+      <w:ins w:id="7" w:author="Nicklas Nielsen" w:date="2016-05-19T13:04:00Z">
+        <w:r>
+          <w:t>for</w:t>
+        </w:r>
+      </w:ins>
+      <w:r>
+        <w:t>brugeren lave en indkøbsliste, og få den generet så Pristjek220 regner ud hvor det er billigst at handle. Der er blevet implementeret så man kan sende sin indkøbsliste til sin mail. På den måde kan man få den printet ud eller åbnet på sin smartphone.</w:t>
       </w:r>
     </w:p>
     <w:p>
       <w:r>
-        <w:t>Den administrative applikation består af en administrator og en forretningsmanager. Forretningsmanageren kan tilføje, ændre og fjerne produkter fra forretningen. Administratoren kan tilføje og fjerne forretninger. På den administrative del er der lagt et login ind, så man skal have brugernavn og kode for at kunne lave de handlinger. Alt data der har med Pristjek220, bliver lagt i en database, som den arbejder tæt med.</w:t>
-      </w:r>
+        <w:t xml:space="preserve">Den administrative applikation består af en administrator og en forretningsmanager. Forretningsmanageren kan tilføje, ændre og fjerne produkter fra forretningen. Administratoren kan tilføje og fjerne forretninger. På den administrative del er der lagt et login ind, så man skal have brugernavn og kode for at kunne lave de handlinger. </w:t>
+      </w:r>
+      <w:ins w:id="8" w:author="Nicklas Nielsen" w:date="2016-05-19T13:06:00Z">
+        <w:r>
+          <w:t>Forretningerne og deres sortiment ligger i Pristjek220 database som forbrugeren søger i</w:t>
+        </w:r>
+      </w:ins>
+      <w:ins w:id="9" w:author="Nicklas Nielsen" w:date="2016-05-19T13:08:00Z">
+        <w:r>
+          <w:t xml:space="preserve"> ved at benytte den grafiske brugergrænseflade</w:t>
+        </w:r>
+      </w:ins>
+      <w:ins w:id="10" w:author="Nicklas Nielsen" w:date="2016-05-19T13:06:00Z">
+        <w:r>
+          <w:t>.</w:t>
+        </w:r>
+      </w:ins>
+      <w:del w:id="11" w:author="Nicklas Nielsen" w:date="2016-05-19T13:06:00Z">
+        <w:r>
+          <w:delText>Alt data der har med Pristjek220, bliver lagt i en database, som den arbejder tæt med.</w:delText>
+        </w:r>
+      </w:del>
     </w:p>
     <w:p>
       <w:r>
-        <w:t>Applikationerne er implementeret med en database imellem, som de kommunikere med. I databasen ligger de informationer som den administrative</w:t>
+        <w:t xml:space="preserve">Applikationerne er implementeret </w:t>
+      </w:r>
+      <w:del w:id="12" w:author="Nicklas Nielsen" w:date="2016-05-19T13:10:00Z">
+        <w:r>
+          <w:delText>med en</w:delText>
+        </w:r>
+      </w:del>
+      <w:ins w:id="13" w:author="Nicklas Nielsen" w:date="2016-05-19T13:10:00Z">
+        <w:r>
+          <w:t>til at kunne interagere med</w:t>
+        </w:r>
+      </w:ins>
+      <w:r>
+        <w:t xml:space="preserve"> database</w:t>
+      </w:r>
+      <w:ins w:id="14" w:author="Nicklas Nielsen" w:date="2016-05-19T13:11:00Z">
+        <w:r>
+          <w:t>n</w:t>
+        </w:r>
+      </w:ins>
+      <w:del w:id="15" w:author="Nicklas Nielsen" w:date="2016-05-19T13:11:00Z">
+        <w:r>
+          <w:delText xml:space="preserve"> imellem</w:delText>
+        </w:r>
+        <w:r>
+          <w:delText>, som de kommunikere med</w:delText>
+        </w:r>
+      </w:del>
+      <w:r>
+        <w:t>. I databasen ligger de informationer som den administrative</w:t>
       </w:r>
       <w:r>
         <w:t xml:space="preserve"> applikation</w:t>
@@ -94,7 +162,7 @@
       <w:r>
         <w:t>. Forbruger</w:t>
       </w:r>
-      <w:del w:id="6" w:author="Anders Meidahl" w:date="2016-05-18T16:24:00Z">
+      <w:del w:id="16" w:author="Anders Meidahl" w:date="2016-05-18T16:24:00Z">
         <w:r>
           <w:delText xml:space="preserve"> </w:delText>
         </w:r>
@@ -102,43 +170,69 @@
       <w:r>
         <w:t xml:space="preserve">applikationen kan ikke tilføje </w:t>
       </w:r>
-      <w:del w:id="7" w:author="Anders Meidahl" w:date="2016-05-18T16:17:00Z">
+      <w:del w:id="17" w:author="Anders Meidahl" w:date="2016-05-18T16:17:00Z">
         <w:r>
           <w:delText xml:space="preserve">noget til </w:delText>
         </w:r>
       </w:del>
       <w:r>
-        <w:t>information til databasen, kun læse fra den.</w:t>
+        <w:t>information</w:t>
+      </w:r>
+      <w:ins w:id="18" w:author="Nicklas Nielsen" w:date="2016-05-19T13:11:00Z">
+        <w:r>
+          <w:t>er</w:t>
+        </w:r>
+      </w:ins>
+      <w:r>
+        <w:t xml:space="preserve"> til databasen, kun læse fra den.</w:t>
       </w:r>
     </w:p>
     <w:p>
       <w:r>
-        <w:t>Det er i høj grad lykkes at lave et produ</w:t>
+        <w:t>Det er</w:t>
+      </w:r>
+      <w:del w:id="19" w:author="Nicklas Nielsen" w:date="2016-05-19T13:12:00Z">
+        <w:r>
+          <w:delText xml:space="preserve"> i høj grad</w:delText>
+        </w:r>
+      </w:del>
+      <w:r>
+        <w:t xml:space="preserve"> lykkes at lave et produ</w:t>
       </w:r>
       <w:r>
         <w:t>kt, som lever op til den vision</w:t>
       </w:r>
       <w:r>
-        <w:t>, der blev sat i starten af projektet. Produktet kan godt komme på marked, i den tilstand som den er i nu. Men Pristjek220 ville være en bedre oplevelse for brugeren eller forretnings manageren, hvis produktet får flere funktionaliteter som der er beskrevet i fremtidigt arbejde</w:t>
+        <w:t>, der blev sat i starten af projektet. Produktet kan godt komme på marked, i den tilstand som den er i nu. Men Pristjek220 ville være en bedre oplevelse for brugeren eller forretnings</w:t>
+      </w:r>
+      <w:del w:id="20" w:author="Nicklas Nielsen" w:date="2016-05-19T13:13:00Z">
+        <w:r>
+          <w:delText xml:space="preserve"> </w:delText>
+        </w:r>
+      </w:del>
+      <w:r>
+        <w:t>manageren, hvis produktet får flere funktionaliteter som der er beskrevet i fremtidigt arbejde</w:t>
       </w:r>
       <w:r>
         <w:t xml:space="preserve">.  Pristjek220 har potentialet </w:t>
       </w:r>
-      <w:del w:id="8" w:author="Anders Meidahl" w:date="2016-05-18T16:31:00Z">
+      <w:del w:id="21" w:author="Anders Meidahl" w:date="2016-05-18T16:31:00Z">
         <w:r>
           <w:delText xml:space="preserve">for </w:delText>
         </w:r>
       </w:del>
-      <w:ins w:id="9" w:author="Anders Meidahl" w:date="2016-05-18T16:31:00Z">
-        <w:r>
-          <w:t>til</w:t>
-        </w:r>
-        <w:r>
-          <w:t xml:space="preserve"> </w:t>
+      <w:ins w:id="22" w:author="Anders Meidahl" w:date="2016-05-18T16:31:00Z">
+        <w:r>
+          <w:t xml:space="preserve">til </w:t>
         </w:r>
       </w:ins>
       <w:r>
-        <w:t>at blive et salgsbart produkt.</w:t>
+        <w:t>at blive et salgsbart produk</w:t>
+      </w:r>
+      <w:bookmarkStart w:id="23" w:name="_GoBack"/>
+      <w:bookmarkEnd w:id="23"/>
+      <w:r>
+        <w:t>t.</w:t>
       </w:r>
     </w:p>
     <w:p/>
@@ -191,6 +285,9 @@
 <w15:people xmlns:wpc="http://schemas.microsoft.com/office/word/2010/wordprocessingCanvas" xmlns:mc="http://schemas.openxmlformats.org/markup-compatibility/2006" xmlns:o="urn:schemas-microsoft-com:office:office" xmlns:r="http://schemas.openxmlformats.org/officeDocument/2006/relationships" xmlns:m="http://schemas.openxmlformats.org/officeDocument/2006/math" xmlns:v="urn:schemas-microsoft-com:vml" xmlns:wp14="http://schemas.microsoft.com/office/word/2010/wordprocessingDrawing" xmlns:wp="http://schemas.openxmlformats.org/drawingml/2006/wordprocessingDrawing" xmlns:w10="urn:schemas-microsoft-com:office:word" xmlns:w="http://schemas.openxmlformats.org/wordprocessingml/2006/main" xmlns:w14="http://schemas.microsoft.com/office/word/2010/wordml" xmlns:w15="http://schemas.microsoft.com/office/word/2012/wordml" xmlns:wpg="http://schemas.microsoft.com/office/word/2010/wordprocessingGroup" xmlns:wpi="http://schemas.microsoft.com/office/word/2010/wordprocessingInk" xmlns:wne="http://schemas.microsoft.com/office/word/2006/wordml" xmlns:wps="http://schemas.microsoft.com/office/word/2010/wordprocessingShape" mc:Ignorable="w14 w15 wp14">
   <w15:person w15:author="Anders Meidahl">
     <w15:presenceInfo w15:providerId="Windows Live" w15:userId="8659d8fb926deb7e"/>
+  </w15:person>
+  <w15:person w15:author="Nicklas Nielsen">
+    <w15:presenceInfo w15:providerId="Windows Live" w15:userId="9c54dd57f7133cce"/>
   </w15:person>
 </w15:people>
 </file>

</xml_diff>

<commit_message>
Skrevet forbrugertest ind i Konkusion.docx, samt godkendt nicklas kommentar
</commit_message>
<xml_diff>
--- a/Rapport/Konkusion.docx
+++ b/Rapport/Konkusion.docx
@@ -6,45 +6,19 @@
       <w:pPr>
         <w:pStyle w:val="Heading1"/>
       </w:pPr>
-      <w:commentRangeStart w:id="0"/>
       <w:r>
         <w:t>Konklusion</w:t>
       </w:r>
-      <w:commentRangeEnd w:id="0"/>
-      <w:r>
-        <w:rPr>
-          <w:rStyle w:val="CommentReference"/>
-          <w:rFonts w:asciiTheme="minorHAnsi" w:eastAsiaTheme="minorHAnsi" w:hAnsiTheme="minorHAnsi" w:cstheme="minorBidi"/>
-          <w:color w:val="auto"/>
-        </w:rPr>
-        <w:commentReference w:id="0"/>
-      </w:r>
+      <w:bookmarkStart w:id="0" w:name="_GoBack"/>
+      <w:bookmarkEnd w:id="0"/>
     </w:p>
     <w:p>
       <w:r>
-        <w:t xml:space="preserve">Formålet med projektet var at udvikle et program, der kunne hjælpe folk med at handle </w:t>
-      </w:r>
-      <w:del w:id="1" w:author="Anders Meidahl" w:date="2016-05-18T16:14:00Z">
-        <w:r>
-          <w:delText xml:space="preserve">i </w:delText>
-        </w:r>
-      </w:del>
-      <w:r>
-        <w:t>så billigt som muligt. Visionen med produktet var at hjælpe den fattige studerende, med at lave en indkøbsliste og kunne finde de</w:t>
-      </w:r>
-      <w:del w:id="2" w:author="Nicklas Nielsen" w:date="2016-05-19T13:03:00Z">
-        <w:r>
-          <w:delText>t</w:delText>
-        </w:r>
-      </w:del>
-      <w:r>
-        <w:t xml:space="preserve"> billigste sted</w:t>
-      </w:r>
-      <w:ins w:id="3" w:author="Nicklas Nielsen" w:date="2016-05-19T13:03:00Z">
-        <w:r>
-          <w:t>er</w:t>
-        </w:r>
-      </w:ins>
+        <w:t>Formålet med projektet var at udvikle et program, der kunne hjælpe folk med at handle så billigt som muligt. Visionen med produktet var at hjælpe den fattige studerende, med at lave en indkøbsliste og kunne finde de billigste sted</w:t>
+      </w:r>
+      <w:r>
+        <w:t>er</w:t>
+      </w:r>
       <w:r>
         <w:t xml:space="preserve"> at handle.</w:t>
       </w:r>
@@ -60,37 +34,11 @@
         <w:t xml:space="preserve"> </w:t>
       </w:r>
       <w:r>
-        <w:t>der kan håndtere problemet med at finde det billigste sted at handle. Produktet består af to computer</w:t>
-      </w:r>
-      <w:del w:id="4" w:author="Anders Meidahl" w:date="2016-05-18T16:25:00Z">
-        <w:r>
-          <w:delText xml:space="preserve"> </w:delText>
-        </w:r>
-      </w:del>
-      <w:r>
-        <w:t>applikationer, en administrativ</w:t>
-      </w:r>
-      <w:del w:id="5" w:author="Anders Meidahl" w:date="2016-05-18T16:25:00Z">
-        <w:r>
-          <w:delText xml:space="preserve"> </w:delText>
-        </w:r>
-      </w:del>
-      <w:r>
-        <w:t>applikation og en forbruger</w:t>
-      </w:r>
-      <w:del w:id="6" w:author="Anders Meidahl" w:date="2016-05-18T16:25:00Z">
-        <w:r>
-          <w:delText xml:space="preserve"> </w:delText>
-        </w:r>
-      </w:del>
-      <w:r>
-        <w:t xml:space="preserve">applikation. Forbrugeren kan søge efter produkter, og se hvilke forretninger der har produktet. Derudover kan </w:t>
-      </w:r>
-      <w:ins w:id="7" w:author="Nicklas Nielsen" w:date="2016-05-19T13:04:00Z">
-        <w:r>
-          <w:t>for</w:t>
-        </w:r>
-      </w:ins>
+        <w:t xml:space="preserve">der kan håndtere problemet med at finde det billigste sted at handle. Produktet består af to computerapplikationer, en administrativapplikation og en forbrugerapplikation. Forbrugeren kan søge efter produkter, og se hvilke forretninger der har produktet. Derudover kan </w:t>
+      </w:r>
+      <w:r>
+        <w:t>for</w:t>
+      </w:r>
       <w:r>
         <w:t>brugeren lave en indkøbsliste, og få den generet så Pristjek220 regner ud hvor det er billigst at handle. Der er blevet implementeret så man kan sende sin indkøbsliste til sin mail. På den måde kan man få den printet ud eller åbnet på sin smartphone.</w:t>
       </w:r>
@@ -99,57 +47,23 @@
       <w:r>
         <w:t xml:space="preserve">Den administrative applikation består af en administrator og en forretningsmanager. Forretningsmanageren kan tilføje, ændre og fjerne produkter fra forretningen. Administratoren kan tilføje og fjerne forretninger. På den administrative del er der lagt et login ind, så man skal have brugernavn og kode for at kunne lave de handlinger. </w:t>
       </w:r>
-      <w:ins w:id="8" w:author="Nicklas Nielsen" w:date="2016-05-19T13:06:00Z">
-        <w:r>
-          <w:t>Forretningerne og deres sortiment ligger i Pristjek220 database som forbrugeren søger i</w:t>
-        </w:r>
-      </w:ins>
-      <w:ins w:id="9" w:author="Nicklas Nielsen" w:date="2016-05-19T13:08:00Z">
-        <w:r>
-          <w:t xml:space="preserve"> ved at benytte den grafiske brugergrænseflade</w:t>
-        </w:r>
-      </w:ins>
-      <w:ins w:id="10" w:author="Nicklas Nielsen" w:date="2016-05-19T13:06:00Z">
-        <w:r>
-          <w:t>.</w:t>
-        </w:r>
-      </w:ins>
-      <w:del w:id="11" w:author="Nicklas Nielsen" w:date="2016-05-19T13:06:00Z">
-        <w:r>
-          <w:delText>Alt data der har med Pristjek220, bliver lagt i en database, som den arbejder tæt med.</w:delText>
-        </w:r>
-      </w:del>
+      <w:r>
+        <w:t>Forretningerne og deres sortiment ligger i Pristjek220 database som forbrugeren søger i ved at benytte den grafiske brugergrænseflade.</w:t>
+      </w:r>
     </w:p>
     <w:p>
       <w:r>
         <w:t xml:space="preserve">Applikationerne er implementeret </w:t>
       </w:r>
-      <w:del w:id="12" w:author="Nicklas Nielsen" w:date="2016-05-19T13:10:00Z">
-        <w:r>
-          <w:delText>med en</w:delText>
-        </w:r>
-      </w:del>
-      <w:ins w:id="13" w:author="Nicklas Nielsen" w:date="2016-05-19T13:10:00Z">
-        <w:r>
-          <w:t>til at kunne interagere med</w:t>
-        </w:r>
-      </w:ins>
+      <w:r>
+        <w:t>til at kunne interagere med</w:t>
+      </w:r>
       <w:r>
         <w:t xml:space="preserve"> database</w:t>
       </w:r>
-      <w:ins w:id="14" w:author="Nicklas Nielsen" w:date="2016-05-19T13:11:00Z">
-        <w:r>
-          <w:t>n</w:t>
-        </w:r>
-      </w:ins>
-      <w:del w:id="15" w:author="Nicklas Nielsen" w:date="2016-05-19T13:11:00Z">
-        <w:r>
-          <w:delText xml:space="preserve"> imellem</w:delText>
-        </w:r>
-        <w:r>
-          <w:delText>, som de kommunikere med</w:delText>
-        </w:r>
-      </w:del>
+      <w:r>
+        <w:t>n</w:t>
+      </w:r>
       <w:r>
         <w:t>. I databasen ligger de informationer som den administrative</w:t>
       </w:r>
@@ -160,79 +74,47 @@
         <w:t xml:space="preserve"> har tilføjet</w:t>
       </w:r>
       <w:r>
-        <w:t>. Forbruger</w:t>
-      </w:r>
-      <w:del w:id="16" w:author="Anders Meidahl" w:date="2016-05-18T16:24:00Z">
-        <w:r>
-          <w:delText xml:space="preserve"> </w:delText>
-        </w:r>
-      </w:del>
-      <w:r>
-        <w:t xml:space="preserve">applikationen kan ikke tilføje </w:t>
-      </w:r>
-      <w:del w:id="17" w:author="Anders Meidahl" w:date="2016-05-18T16:17:00Z">
-        <w:r>
-          <w:delText xml:space="preserve">noget til </w:delText>
-        </w:r>
-      </w:del>
-      <w:r>
-        <w:t>information</w:t>
-      </w:r>
-      <w:ins w:id="18" w:author="Nicklas Nielsen" w:date="2016-05-19T13:11:00Z">
-        <w:r>
-          <w:t>er</w:t>
-        </w:r>
-      </w:ins>
+        <w:t>. Forbrugerapplikationen kan ikke tilføje information</w:t>
+      </w:r>
+      <w:r>
+        <w:t>er</w:t>
+      </w:r>
       <w:r>
         <w:t xml:space="preserve"> til databasen, kun læse fra den.</w:t>
       </w:r>
     </w:p>
     <w:p>
       <w:r>
-        <w:t>Det er</w:t>
-      </w:r>
-      <w:del w:id="19" w:author="Nicklas Nielsen" w:date="2016-05-19T13:12:00Z">
-        <w:r>
-          <w:delText xml:space="preserve"> i høj grad</w:delText>
-        </w:r>
-      </w:del>
-      <w:r>
-        <w:t xml:space="preserve"> lykkes at lave et produ</w:t>
+        <w:t>Der er blevet lavet en forbrugertest på Applikationerne, for at teste for UX</w:t>
+      </w:r>
+      <w:r>
+        <w:t>, d</w:t>
+      </w:r>
+      <w:r>
+        <w:t>ette er blevet gjort ved brug af usability t</w:t>
+      </w:r>
+      <w:r>
+        <w:t>est. Testen viste nogle problemer ved applikationen, nogle som nemt kunne rettes, mens andre ville være problemer som skulle rettes, hvis der bliver arbejdet videre på Pristjek220. Et lille problem som brugerne kommenterede på, var at autofuldførelse anbefalede for mange produkter. Det problem bliv rettet med det samme, da det var et gentagende problem i testen.</w:t>
+      </w:r>
+    </w:p>
+    <w:p>
+      <w:r>
+        <w:t>Det er lykkes at lave et produ</w:t>
       </w:r>
       <w:r>
         <w:t>kt, som lever op til den vision</w:t>
       </w:r>
       <w:r>
-        <w:t>, der blev sat i starten af projektet. Produktet kan godt komme på marked, i den tilstand som den er i nu. Men Pristjek220 ville være en bedre oplevelse for brugeren eller forretnings</w:t>
-      </w:r>
-      <w:del w:id="20" w:author="Nicklas Nielsen" w:date="2016-05-19T13:13:00Z">
-        <w:r>
-          <w:delText xml:space="preserve"> </w:delText>
-        </w:r>
-      </w:del>
-      <w:r>
-        <w:t>manageren, hvis produktet får flere funktionaliteter som der er beskrevet i fremtidigt arbejde</w:t>
+        <w:t>, der blev sat i starten af projektet. Produktet kan godt komme på marked, i den tilstand som den er i nu. Men Pristjek220 ville være en bedre oplevelse for brugeren eller forretningsmanageren, hvis produktet får flere funktionaliteter som der er beskrevet i fremtidigt arbejde</w:t>
       </w:r>
       <w:r>
         <w:t xml:space="preserve">.  Pristjek220 har potentialet </w:t>
       </w:r>
-      <w:del w:id="21" w:author="Anders Meidahl" w:date="2016-05-18T16:31:00Z">
-        <w:r>
-          <w:delText xml:space="preserve">for </w:delText>
-        </w:r>
-      </w:del>
-      <w:ins w:id="22" w:author="Anders Meidahl" w:date="2016-05-18T16:31:00Z">
-        <w:r>
-          <w:t xml:space="preserve">til </w:t>
-        </w:r>
-      </w:ins>
-      <w:r>
-        <w:t>at blive et salgsbart produk</w:t>
-      </w:r>
-      <w:bookmarkStart w:id="23" w:name="_GoBack"/>
-      <w:bookmarkEnd w:id="23"/>
-      <w:r>
-        <w:t>t.</w:t>
+      <w:r>
+        <w:t xml:space="preserve">til </w:t>
+      </w:r>
+      <w:r>
+        <w:t>at blive et salgsbart produkt.</w:t>
       </w:r>
     </w:p>
     <w:p/>
@@ -244,52 +126,6 @@
     </w:sectPr>
   </w:body>
 </w:document>
-</file>
-
-<file path=word/comments.xml><?xml version="1.0" encoding="utf-8"?>
-<w:comments xmlns:wpc="http://schemas.microsoft.com/office/word/2010/wordprocessingCanvas" xmlns:mc="http://schemas.openxmlformats.org/markup-compatibility/2006" xmlns:o="urn:schemas-microsoft-com:office:office" xmlns:r="http://schemas.openxmlformats.org/officeDocument/2006/relationships" xmlns:m="http://schemas.openxmlformats.org/officeDocument/2006/math" xmlns:v="urn:schemas-microsoft-com:vml" xmlns:wp14="http://schemas.microsoft.com/office/word/2010/wordprocessingDrawing" xmlns:wp="http://schemas.openxmlformats.org/drawingml/2006/wordprocessingDrawing" xmlns:w10="urn:schemas-microsoft-com:office:word" xmlns:w="http://schemas.openxmlformats.org/wordprocessingml/2006/main" xmlns:w14="http://schemas.microsoft.com/office/word/2010/wordml" xmlns:w15="http://schemas.microsoft.com/office/word/2012/wordml" xmlns:wpg="http://schemas.microsoft.com/office/word/2010/wordprocessingGroup" xmlns:wpi="http://schemas.microsoft.com/office/word/2010/wordprocessingInk" xmlns:wne="http://schemas.microsoft.com/office/word/2006/wordml" xmlns:wps="http://schemas.microsoft.com/office/word/2010/wordprocessingShape" mc:Ignorable="w14 w15 wp14">
-  <w:comment w:id="0" w:author="Anders Meidahl" w:date="2016-05-18T16:31:00Z" w:initials="AM">
-    <w:p>
-      <w:pPr>
-        <w:pStyle w:val="CommentText"/>
-      </w:pPr>
-      <w:r>
-        <w:rPr>
-          <w:rStyle w:val="CommentReference"/>
-        </w:rPr>
-        <w:annotationRef/>
-      </w:r>
-      <w:r>
-        <w:t xml:space="preserve">Mere kød og </w:t>
-      </w:r>
-      <w:proofErr w:type="spellStart"/>
-      <w:r>
-        <w:t>evt</w:t>
-      </w:r>
-      <w:proofErr w:type="spellEnd"/>
-      <w:r>
-        <w:t xml:space="preserve"> noget med vores brugerundersøgelse</w:t>
-      </w:r>
-    </w:p>
-  </w:comment>
-</w:comments>
-</file>
-
-<file path=word/commentsExtended.xml><?xml version="1.0" encoding="utf-8"?>
-<w15:commentsEx xmlns:wpc="http://schemas.microsoft.com/office/word/2010/wordprocessingCanvas" xmlns:mc="http://schemas.openxmlformats.org/markup-compatibility/2006" xmlns:o="urn:schemas-microsoft-com:office:office" xmlns:r="http://schemas.openxmlformats.org/officeDocument/2006/relationships" xmlns:m="http://schemas.openxmlformats.org/officeDocument/2006/math" xmlns:v="urn:schemas-microsoft-com:vml" xmlns:wp14="http://schemas.microsoft.com/office/word/2010/wordprocessingDrawing" xmlns:wp="http://schemas.openxmlformats.org/drawingml/2006/wordprocessingDrawing" xmlns:w10="urn:schemas-microsoft-com:office:word" xmlns:w="http://schemas.openxmlformats.org/wordprocessingml/2006/main" xmlns:w14="http://schemas.microsoft.com/office/word/2010/wordml" xmlns:w15="http://schemas.microsoft.com/office/word/2012/wordml" xmlns:wpg="http://schemas.microsoft.com/office/word/2010/wordprocessingGroup" xmlns:wpi="http://schemas.microsoft.com/office/word/2010/wordprocessingInk" xmlns:wne="http://schemas.microsoft.com/office/word/2006/wordml" xmlns:wps="http://schemas.microsoft.com/office/word/2010/wordprocessingShape" mc:Ignorable="w14 w15 wp14">
-  <w15:commentEx w15:paraId="17EA00E5" w15:done="0"/>
-</w15:commentsEx>
-</file>
-
-<file path=word/people.xml><?xml version="1.0" encoding="utf-8"?>
-<w15:people xmlns:wpc="http://schemas.microsoft.com/office/word/2010/wordprocessingCanvas" xmlns:mc="http://schemas.openxmlformats.org/markup-compatibility/2006" xmlns:o="urn:schemas-microsoft-com:office:office" xmlns:r="http://schemas.openxmlformats.org/officeDocument/2006/relationships" xmlns:m="http://schemas.openxmlformats.org/officeDocument/2006/math" xmlns:v="urn:schemas-microsoft-com:vml" xmlns:wp14="http://schemas.microsoft.com/office/word/2010/wordprocessingDrawing" xmlns:wp="http://schemas.openxmlformats.org/drawingml/2006/wordprocessingDrawing" xmlns:w10="urn:schemas-microsoft-com:office:word" xmlns:w="http://schemas.openxmlformats.org/wordprocessingml/2006/main" xmlns:w14="http://schemas.microsoft.com/office/word/2010/wordml" xmlns:w15="http://schemas.microsoft.com/office/word/2012/wordml" xmlns:wpg="http://schemas.microsoft.com/office/word/2010/wordprocessingGroup" xmlns:wpi="http://schemas.microsoft.com/office/word/2010/wordprocessingInk" xmlns:wne="http://schemas.microsoft.com/office/word/2006/wordml" xmlns:wps="http://schemas.microsoft.com/office/word/2010/wordprocessingShape" mc:Ignorable="w14 w15 wp14">
-  <w15:person w15:author="Anders Meidahl">
-    <w15:presenceInfo w15:providerId="Windows Live" w15:userId="8659d8fb926deb7e"/>
-  </w15:person>
-  <w15:person w15:author="Nicklas Nielsen">
-    <w15:presenceInfo w15:providerId="Windows Live" w15:userId="9c54dd57f7133cce"/>
-  </w15:person>
-</w15:people>
 </file>
 
 <file path=word/styles.xml><?xml version="1.0" encoding="utf-8"?>

</xml_diff>

<commit_message>
Konkusion.docx kommentarer til Rasmus :)
</commit_message>
<xml_diff>
--- a/Rapport/Konkusion.docx
+++ b/Rapport/Konkusion.docx
@@ -6,11 +6,19 @@
       <w:pPr>
         <w:pStyle w:val="Heading1"/>
       </w:pPr>
+      <w:commentRangeStart w:id="0"/>
       <w:r>
         <w:t>Konklusion</w:t>
       </w:r>
-      <w:bookmarkStart w:id="0" w:name="_GoBack"/>
-      <w:bookmarkEnd w:id="0"/>
+      <w:commentRangeEnd w:id="0"/>
+      <w:r>
+        <w:rPr>
+          <w:rStyle w:val="CommentReference"/>
+          <w:rFonts w:asciiTheme="minorHAnsi" w:eastAsiaTheme="minorHAnsi" w:hAnsiTheme="minorHAnsi" w:cstheme="minorBidi"/>
+          <w:color w:val="auto"/>
+        </w:rPr>
+        <w:commentReference w:id="0"/>
+      </w:r>
     </w:p>
     <w:p>
       <w:r>
@@ -34,13 +42,36 @@
         <w:t xml:space="preserve"> </w:t>
       </w:r>
       <w:r>
-        <w:t xml:space="preserve">der kan håndtere problemet med at finde det billigste sted at handle. Produktet består af to computerapplikationer, en administrativapplikation og en forbrugerapplikation. Forbrugeren kan søge efter produkter, og se hvilke forretninger der har produktet. Derudover kan </w:t>
+        <w:t>der kan håndtere problemet med at finde det billigste sted at handle. Produktet består af to computerapplikationer, en administrativ</w:t>
+      </w:r>
+      <w:bookmarkStart w:id="1" w:name="_GoBack"/>
+      <w:bookmarkEnd w:id="1"/>
+      <w:r>
+        <w:t xml:space="preserve">applikation og en forbrugerapplikation. Forbrugeren kan søge efter produkter, og se hvilke forretninger der har produktet. Derudover kan </w:t>
       </w:r>
       <w:r>
         <w:t>for</w:t>
       </w:r>
       <w:r>
-        <w:t>brugeren lave en indkøbsliste, og få den generet så Pristjek220 regner ud hvor det er billigst at handle. Der er blevet implementeret så man kan sende sin indkøbsliste til sin mail. På den måde kan man få den printet ud eller åbnet på sin smartphone.</w:t>
+        <w:t>bruger</w:t>
+      </w:r>
+      <w:r>
+        <w:t>en lave en indkøbsliste, og få</w:t>
+      </w:r>
+      <w:r>
+        <w:t xml:space="preserve"> Pristjek220</w:t>
+      </w:r>
+      <w:r>
+        <w:t xml:space="preserve"> til at regne</w:t>
+      </w:r>
+      <w:r>
+        <w:t xml:space="preserve"> ud</w:t>
+      </w:r>
+      <w:r>
+        <w:t>,</w:t>
+      </w:r>
+      <w:r>
+        <w:t xml:space="preserve"> hvor det er billigst at handle. Der er blevet implementeret så man kan sende sin indkøbsliste til sin mail. På den måde kan man få den printet ud eller åbnet på sin smartphone.</w:t>
       </w:r>
     </w:p>
     <w:p>
@@ -48,7 +79,21 @@
         <w:t xml:space="preserve">Den administrative applikation består af en administrator og en forretningsmanager. Forretningsmanageren kan tilføje, ændre og fjerne produkter fra forretningen. Administratoren kan tilføje og fjerne forretninger. På den administrative del er der lagt et login ind, så man skal have brugernavn og kode for at kunne lave de handlinger. </w:t>
       </w:r>
       <w:r>
-        <w:t>Forretningerne og deres sortiment ligger i Pristjek220 database som forbrugeren søger i ved at benytte den grafiske brugergrænseflade.</w:t>
+        <w:t>Forretningerne og deres sortiment ligger i Pristjek220 database</w:t>
+      </w:r>
+      <w:r>
+        <w:t>,</w:t>
+      </w:r>
+      <w:commentRangeStart w:id="2"/>
+      <w:r>
+        <w:t xml:space="preserve"> som forbrugeren søger i ved at benytte den grafiske brugergrænseflade.</w:t>
+      </w:r>
+      <w:commentRangeEnd w:id="2"/>
+      <w:r>
+        <w:rPr>
+          <w:rStyle w:val="CommentReference"/>
+        </w:rPr>
+        <w:commentReference w:id="2"/>
       </w:r>
     </w:p>
     <w:p>
@@ -91,10 +136,28 @@
         <w:t>, d</w:t>
       </w:r>
       <w:r>
-        <w:t>ette er blevet gjort ved brug af usability t</w:t>
-      </w:r>
-      <w:r>
-        <w:t>est. Testen viste nogle problemer ved applikationen, nogle som nemt kunne rettes, mens andre ville være problemer som skulle rettes, hvis der bliver arbejdet videre på Pristjek220. Et lille problem som brugerne kommenterede på, var at autofuldførelse anbefalede for mange produkter. Det problem bliv rettet med det samme, da det var et gentagende problem i testen.</w:t>
+        <w:t>ette er blevet gjort ved brug af</w:t>
+      </w:r>
+      <w:r>
+        <w:t xml:space="preserve"> en</w:t>
+      </w:r>
+      <w:r>
+        <w:t xml:space="preserve"> </w:t>
+      </w:r>
+      <w:r>
+        <w:t>forbruger</w:t>
+      </w:r>
+      <w:r>
+        <w:t xml:space="preserve"> t</w:t>
+      </w:r>
+      <w:r>
+        <w:t xml:space="preserve">est. Testen viste nogle problemer ved applikationen, nogle som nemt kunne rettes, mens andre ville være problemer som skulle rettes, hvis der bliver arbejdet videre på Pristjek220. Et lille problem som brugerne kommenterede på, var at autofuldførelse anbefalede for </w:t>
+      </w:r>
+      <w:r>
+        <w:t>mange produkter. Det problem ble</w:t>
+      </w:r>
+      <w:r>
+        <w:t>v rettet med det samme, da det var et gentagende problem i testen.</w:t>
       </w:r>
     </w:p>
     <w:p>
@@ -114,7 +177,13 @@
         <w:t xml:space="preserve">til </w:t>
       </w:r>
       <w:r>
-        <w:t>at blive et salgsbart produkt.</w:t>
+        <w:t xml:space="preserve">at blive et </w:t>
+      </w:r>
+      <w:r>
+        <w:t>salgbart</w:t>
+      </w:r>
+      <w:r>
+        <w:t xml:space="preserve"> produkt.</w:t>
       </w:r>
     </w:p>
     <w:p/>
@@ -126,6 +195,81 @@
     </w:sectPr>
   </w:body>
 </w:document>
+</file>
+
+<file path=word/comments.xml><?xml version="1.0" encoding="utf-8"?>
+<w:comments xmlns:wpc="http://schemas.microsoft.com/office/word/2010/wordprocessingCanvas" xmlns:mc="http://schemas.openxmlformats.org/markup-compatibility/2006" xmlns:o="urn:schemas-microsoft-com:office:office" xmlns:r="http://schemas.openxmlformats.org/officeDocument/2006/relationships" xmlns:m="http://schemas.openxmlformats.org/officeDocument/2006/math" xmlns:v="urn:schemas-microsoft-com:vml" xmlns:wp14="http://schemas.microsoft.com/office/word/2010/wordprocessingDrawing" xmlns:wp="http://schemas.openxmlformats.org/drawingml/2006/wordprocessingDrawing" xmlns:w10="urn:schemas-microsoft-com:office:word" xmlns:w="http://schemas.openxmlformats.org/wordprocessingml/2006/main" xmlns:w14="http://schemas.microsoft.com/office/word/2010/wordml" xmlns:w15="http://schemas.microsoft.com/office/word/2012/wordml" xmlns:wpg="http://schemas.microsoft.com/office/word/2010/wordprocessingGroup" xmlns:wpi="http://schemas.microsoft.com/office/word/2010/wordprocessingInk" xmlns:wne="http://schemas.microsoft.com/office/word/2006/wordml" xmlns:wps="http://schemas.microsoft.com/office/word/2010/wordprocessingShape" mc:Ignorable="w14 w15 wp14">
+  <w:comment w:id="0" w:author="Anders Meidahl" w:date="2016-05-19T15:30:00Z" w:initials="AM">
+    <w:p>
+      <w:pPr>
+        <w:pStyle w:val="CommentText"/>
+      </w:pPr>
+      <w:r>
+        <w:rPr>
+          <w:rStyle w:val="CommentReference"/>
+        </w:rPr>
+        <w:annotationRef/>
+      </w:r>
+      <w:r>
+        <w:t>Hvordan har vi arbejdet</w:t>
+      </w:r>
+      <w:r>
+        <w:t>?</w:t>
+      </w:r>
+    </w:p>
+    <w:p>
+      <w:pPr>
+        <w:pStyle w:val="CommentText"/>
+      </w:pPr>
+      <w:r>
+        <w:t>4+1?</w:t>
+      </w:r>
+    </w:p>
+    <w:p>
+      <w:pPr>
+        <w:pStyle w:val="CommentText"/>
+      </w:pPr>
+      <w:r>
+        <w:t>Processen?</w:t>
+      </w:r>
+    </w:p>
+  </w:comment>
+  <w:comment w:id="2" w:author="Anders Meidahl" w:date="2016-05-19T15:22:00Z" w:initials="AM">
+    <w:p>
+      <w:pPr>
+        <w:pStyle w:val="CommentText"/>
+      </w:pPr>
+      <w:r>
+        <w:rPr>
+          <w:rStyle w:val="CommentReference"/>
+        </w:rPr>
+        <w:annotationRef/>
+      </w:r>
+      <w:r>
+        <w:t>Skal det ligge her, eller om det burde stå i forrige afsnit.</w:t>
+      </w:r>
+      <w:r>
+        <w:br/>
+        <w:t>Bare lidt i tvivl</w:t>
+      </w:r>
+    </w:p>
+  </w:comment>
+</w:comments>
+</file>
+
+<file path=word/commentsExtended.xml><?xml version="1.0" encoding="utf-8"?>
+<w15:commentsEx xmlns:wpc="http://schemas.microsoft.com/office/word/2010/wordprocessingCanvas" xmlns:mc="http://schemas.openxmlformats.org/markup-compatibility/2006" xmlns:o="urn:schemas-microsoft-com:office:office" xmlns:r="http://schemas.openxmlformats.org/officeDocument/2006/relationships" xmlns:m="http://schemas.openxmlformats.org/officeDocument/2006/math" xmlns:v="urn:schemas-microsoft-com:vml" xmlns:wp14="http://schemas.microsoft.com/office/word/2010/wordprocessingDrawing" xmlns:wp="http://schemas.openxmlformats.org/drawingml/2006/wordprocessingDrawing" xmlns:w10="urn:schemas-microsoft-com:office:word" xmlns:w="http://schemas.openxmlformats.org/wordprocessingml/2006/main" xmlns:w14="http://schemas.microsoft.com/office/word/2010/wordml" xmlns:w15="http://schemas.microsoft.com/office/word/2012/wordml" xmlns:wpg="http://schemas.microsoft.com/office/word/2010/wordprocessingGroup" xmlns:wpi="http://schemas.microsoft.com/office/word/2010/wordprocessingInk" xmlns:wne="http://schemas.microsoft.com/office/word/2006/wordml" xmlns:wps="http://schemas.microsoft.com/office/word/2010/wordprocessingShape" mc:Ignorable="w14 w15 wp14">
+  <w15:commentEx w15:paraId="5646FDF6" w15:done="0"/>
+  <w15:commentEx w15:paraId="70BEE77E" w15:done="0"/>
+</w15:commentsEx>
+</file>
+
+<file path=word/people.xml><?xml version="1.0" encoding="utf-8"?>
+<w15:people xmlns:wpc="http://schemas.microsoft.com/office/word/2010/wordprocessingCanvas" xmlns:mc="http://schemas.openxmlformats.org/markup-compatibility/2006" xmlns:o="urn:schemas-microsoft-com:office:office" xmlns:r="http://schemas.openxmlformats.org/officeDocument/2006/relationships" xmlns:m="http://schemas.openxmlformats.org/officeDocument/2006/math" xmlns:v="urn:schemas-microsoft-com:vml" xmlns:wp14="http://schemas.microsoft.com/office/word/2010/wordprocessingDrawing" xmlns:wp="http://schemas.openxmlformats.org/drawingml/2006/wordprocessingDrawing" xmlns:w10="urn:schemas-microsoft-com:office:word" xmlns:w="http://schemas.openxmlformats.org/wordprocessingml/2006/main" xmlns:w14="http://schemas.microsoft.com/office/word/2010/wordml" xmlns:w15="http://schemas.microsoft.com/office/word/2012/wordml" xmlns:wpg="http://schemas.microsoft.com/office/word/2010/wordprocessingGroup" xmlns:wpi="http://schemas.microsoft.com/office/word/2010/wordprocessingInk" xmlns:wne="http://schemas.microsoft.com/office/word/2006/wordml" xmlns:wps="http://schemas.microsoft.com/office/word/2010/wordprocessingShape" mc:Ignorable="w14 w15 wp14">
+  <w15:person w15:author="Anders Meidahl">
+    <w15:presenceInfo w15:providerId="Windows Live" w15:userId="8659d8fb926deb7e"/>
+  </w15:person>
+</w15:people>
 </file>
 
 <file path=word/styles.xml><?xml version="1.0" encoding="utf-8"?>

</xml_diff>

<commit_message>
Rettet Konkusion.docx og skrevet lidt om den iterative udviklingsproces
</commit_message>
<xml_diff>
--- a/Rapport/Konkusion.docx
+++ b/Rapport/Konkusion.docx
@@ -6,18 +6,8 @@
       <w:pPr>
         <w:pStyle w:val="Heading1"/>
       </w:pPr>
-      <w:commentRangeStart w:id="0"/>
       <w:r>
         <w:t>Konklusion</w:t>
-      </w:r>
-      <w:commentRangeEnd w:id="0"/>
-      <w:r>
-        <w:rPr>
-          <w:rStyle w:val="CommentReference"/>
-          <w:rFonts w:asciiTheme="minorHAnsi" w:eastAsiaTheme="minorHAnsi" w:hAnsiTheme="minorHAnsi" w:cstheme="minorBidi"/>
-          <w:color w:val="auto"/>
-        </w:rPr>
-        <w:commentReference w:id="0"/>
       </w:r>
     </w:p>
     <w:p>
@@ -30,6 +20,33 @@
       <w:r>
         <w:t xml:space="preserve"> at handle.</w:t>
       </w:r>
+      <w:r>
+        <w:t xml:space="preserve"> </w:t>
+      </w:r>
+      <w:r>
+        <w:t xml:space="preserve">Den iterative arbejdsproces har været en rigtig god måde at arbejde på, da man har kunne ændre </w:t>
+      </w:r>
+      <w:r>
+        <w:t>på projektet</w:t>
+      </w:r>
+      <w:r>
+        <w:t>,</w:t>
+      </w:r>
+      <w:r>
+        <w:t xml:space="preserve"> </w:t>
+      </w:r>
+      <w:r>
+        <w:t>i takt med at den samlede forståelse af produktet øgedes</w:t>
+      </w:r>
+      <w:r>
+        <w:t>. Arbejdsprocessen virker rigtig godt sammen med SCRUM, som er den udviklingsproces som er benyttet gennem projektet</w:t>
+      </w:r>
+      <w:r>
+        <w:t>, fordi man gennem hvert sprint får færdiggjort en eller flere user stories</w:t>
+      </w:r>
+      <w:r>
+        <w:t>.</w:t>
+      </w:r>
     </w:p>
     <w:p>
       <w:r>
@@ -42,12 +59,7 @@
         <w:t xml:space="preserve"> </w:t>
       </w:r>
       <w:r>
-        <w:t>der kan håndtere problemet med at finde det billigste sted at handle. Produktet består af to computerapplikationer, en administrativ</w:t>
-      </w:r>
-      <w:bookmarkStart w:id="1" w:name="_GoBack"/>
-      <w:bookmarkEnd w:id="1"/>
-      <w:r>
-        <w:t xml:space="preserve">applikation og en forbrugerapplikation. Forbrugeren kan søge efter produkter, og se hvilke forretninger der har produktet. Derudover kan </w:t>
+        <w:t xml:space="preserve">der kan håndtere problemet med at finde det billigste sted at handle. Produktet består af to computerapplikationer, en administrativapplikation og en forbrugerapplikation. Forbrugeren kan søge efter produkter, og se hvilke forretninger der har produktet. Derudover kan </w:t>
       </w:r>
       <w:r>
         <w:t>for</w:t>
@@ -84,17 +96,11 @@
       <w:r>
         <w:t>,</w:t>
       </w:r>
-      <w:commentRangeStart w:id="2"/>
       <w:r>
         <w:t xml:space="preserve"> som forbrugeren søger i ved at benytte den grafiske brugergrænseflade.</w:t>
       </w:r>
-      <w:commentRangeEnd w:id="2"/>
-      <w:r>
-        <w:rPr>
-          <w:rStyle w:val="CommentReference"/>
-        </w:rPr>
-        <w:commentReference w:id="2"/>
-      </w:r>
+      <w:bookmarkStart w:id="0" w:name="_GoBack"/>
+      <w:bookmarkEnd w:id="0"/>
     </w:p>
     <w:p>
       <w:r>
@@ -195,81 +201,6 @@
     </w:sectPr>
   </w:body>
 </w:document>
-</file>
-
-<file path=word/comments.xml><?xml version="1.0" encoding="utf-8"?>
-<w:comments xmlns:wpc="http://schemas.microsoft.com/office/word/2010/wordprocessingCanvas" xmlns:mc="http://schemas.openxmlformats.org/markup-compatibility/2006" xmlns:o="urn:schemas-microsoft-com:office:office" xmlns:r="http://schemas.openxmlformats.org/officeDocument/2006/relationships" xmlns:m="http://schemas.openxmlformats.org/officeDocument/2006/math" xmlns:v="urn:schemas-microsoft-com:vml" xmlns:wp14="http://schemas.microsoft.com/office/word/2010/wordprocessingDrawing" xmlns:wp="http://schemas.openxmlformats.org/drawingml/2006/wordprocessingDrawing" xmlns:w10="urn:schemas-microsoft-com:office:word" xmlns:w="http://schemas.openxmlformats.org/wordprocessingml/2006/main" xmlns:w14="http://schemas.microsoft.com/office/word/2010/wordml" xmlns:w15="http://schemas.microsoft.com/office/word/2012/wordml" xmlns:wpg="http://schemas.microsoft.com/office/word/2010/wordprocessingGroup" xmlns:wpi="http://schemas.microsoft.com/office/word/2010/wordprocessingInk" xmlns:wne="http://schemas.microsoft.com/office/word/2006/wordml" xmlns:wps="http://schemas.microsoft.com/office/word/2010/wordprocessingShape" mc:Ignorable="w14 w15 wp14">
-  <w:comment w:id="0" w:author="Anders Meidahl" w:date="2016-05-19T15:30:00Z" w:initials="AM">
-    <w:p>
-      <w:pPr>
-        <w:pStyle w:val="CommentText"/>
-      </w:pPr>
-      <w:r>
-        <w:rPr>
-          <w:rStyle w:val="CommentReference"/>
-        </w:rPr>
-        <w:annotationRef/>
-      </w:r>
-      <w:r>
-        <w:t>Hvordan har vi arbejdet</w:t>
-      </w:r>
-      <w:r>
-        <w:t>?</w:t>
-      </w:r>
-    </w:p>
-    <w:p>
-      <w:pPr>
-        <w:pStyle w:val="CommentText"/>
-      </w:pPr>
-      <w:r>
-        <w:t>4+1?</w:t>
-      </w:r>
-    </w:p>
-    <w:p>
-      <w:pPr>
-        <w:pStyle w:val="CommentText"/>
-      </w:pPr>
-      <w:r>
-        <w:t>Processen?</w:t>
-      </w:r>
-    </w:p>
-  </w:comment>
-  <w:comment w:id="2" w:author="Anders Meidahl" w:date="2016-05-19T15:22:00Z" w:initials="AM">
-    <w:p>
-      <w:pPr>
-        <w:pStyle w:val="CommentText"/>
-      </w:pPr>
-      <w:r>
-        <w:rPr>
-          <w:rStyle w:val="CommentReference"/>
-        </w:rPr>
-        <w:annotationRef/>
-      </w:r>
-      <w:r>
-        <w:t>Skal det ligge her, eller om det burde stå i forrige afsnit.</w:t>
-      </w:r>
-      <w:r>
-        <w:br/>
-        <w:t>Bare lidt i tvivl</w:t>
-      </w:r>
-    </w:p>
-  </w:comment>
-</w:comments>
-</file>
-
-<file path=word/commentsExtended.xml><?xml version="1.0" encoding="utf-8"?>
-<w15:commentsEx xmlns:wpc="http://schemas.microsoft.com/office/word/2010/wordprocessingCanvas" xmlns:mc="http://schemas.openxmlformats.org/markup-compatibility/2006" xmlns:o="urn:schemas-microsoft-com:office:office" xmlns:r="http://schemas.openxmlformats.org/officeDocument/2006/relationships" xmlns:m="http://schemas.openxmlformats.org/officeDocument/2006/math" xmlns:v="urn:schemas-microsoft-com:vml" xmlns:wp14="http://schemas.microsoft.com/office/word/2010/wordprocessingDrawing" xmlns:wp="http://schemas.openxmlformats.org/drawingml/2006/wordprocessingDrawing" xmlns:w10="urn:schemas-microsoft-com:office:word" xmlns:w="http://schemas.openxmlformats.org/wordprocessingml/2006/main" xmlns:w14="http://schemas.microsoft.com/office/word/2010/wordml" xmlns:w15="http://schemas.microsoft.com/office/word/2012/wordml" xmlns:wpg="http://schemas.microsoft.com/office/word/2010/wordprocessingGroup" xmlns:wpi="http://schemas.microsoft.com/office/word/2010/wordprocessingInk" xmlns:wne="http://schemas.microsoft.com/office/word/2006/wordml" xmlns:wps="http://schemas.microsoft.com/office/word/2010/wordprocessingShape" mc:Ignorable="w14 w15 wp14">
-  <w15:commentEx w15:paraId="5646FDF6" w15:done="0"/>
-  <w15:commentEx w15:paraId="70BEE77E" w15:done="0"/>
-</w15:commentsEx>
-</file>
-
-<file path=word/people.xml><?xml version="1.0" encoding="utf-8"?>
-<w15:people xmlns:wpc="http://schemas.microsoft.com/office/word/2010/wordprocessingCanvas" xmlns:mc="http://schemas.openxmlformats.org/markup-compatibility/2006" xmlns:o="urn:schemas-microsoft-com:office:office" xmlns:r="http://schemas.openxmlformats.org/officeDocument/2006/relationships" xmlns:m="http://schemas.openxmlformats.org/officeDocument/2006/math" xmlns:v="urn:schemas-microsoft-com:vml" xmlns:wp14="http://schemas.microsoft.com/office/word/2010/wordprocessingDrawing" xmlns:wp="http://schemas.openxmlformats.org/drawingml/2006/wordprocessingDrawing" xmlns:w10="urn:schemas-microsoft-com:office:word" xmlns:w="http://schemas.openxmlformats.org/wordprocessingml/2006/main" xmlns:w14="http://schemas.microsoft.com/office/word/2010/wordml" xmlns:w15="http://schemas.microsoft.com/office/word/2012/wordml" xmlns:wpg="http://schemas.microsoft.com/office/word/2010/wordprocessingGroup" xmlns:wpi="http://schemas.microsoft.com/office/word/2010/wordprocessingInk" xmlns:wne="http://schemas.microsoft.com/office/word/2006/wordml" xmlns:wps="http://schemas.microsoft.com/office/word/2010/wordprocessingShape" mc:Ignorable="w14 w15 wp14">
-  <w15:person w15:author="Anders Meidahl">
-    <w15:presenceInfo w15:providerId="Windows Live" w15:userId="8659d8fb926deb7e"/>
-  </w15:person>
-</w15:people>
 </file>
 
 <file path=word/styles.xml><?xml version="1.0" encoding="utf-8"?>

</xml_diff>